<commit_message>
Lab3: Implement exception handler
</commit_message>
<xml_diff>
--- a/Tasks/ПWS03_6s.docx
+++ b/Tasks/ПWS03_6s.docx
@@ -363,13 +363,15 @@
           <w:rFonts w:ascii="Courier New" w:hAnsi="Courier New" w:cs="Courier New"/>
           <w:sz w:val="28"/>
           <w:szCs w:val="28"/>
-        </w:rPr>
-      </w:pPr>
-      <w:r>
-        <w:rPr>
-          <w:rFonts w:ascii="Courier New" w:hAnsi="Courier New" w:cs="Courier New"/>
-          <w:sz w:val="28"/>
-          <w:szCs w:val="28"/>
+          <w:highlight w:val="green"/>
+        </w:rPr>
+      </w:pPr>
+      <w:r>
+        <w:rPr>
+          <w:rFonts w:ascii="Courier New" w:hAnsi="Courier New" w:cs="Courier New"/>
+          <w:sz w:val="28"/>
+          <w:szCs w:val="28"/>
+          <w:highlight w:val="green"/>
         </w:rPr>
         <w:t xml:space="preserve">Разработайте </w:t>
       </w:r>
@@ -378,6 +380,7 @@
           <w:rFonts w:ascii="Courier New" w:hAnsi="Courier New" w:cs="Courier New"/>
           <w:sz w:val="28"/>
           <w:szCs w:val="28"/>
+          <w:highlight w:val="green"/>
           <w:lang w:val="en-US"/>
         </w:rPr>
         <w:t>REST</w:t>
@@ -387,22 +390,16 @@
           <w:rFonts w:ascii="Courier New" w:hAnsi="Courier New" w:cs="Courier New"/>
           <w:sz w:val="28"/>
           <w:szCs w:val="28"/>
-        </w:rPr>
-        <w:t>-</w:t>
-      </w:r>
-      <w:r>
-        <w:rPr>
-          <w:rFonts w:ascii="Courier New" w:hAnsi="Courier New" w:cs="Courier New"/>
-          <w:sz w:val="28"/>
-          <w:szCs w:val="28"/>
-        </w:rPr>
-        <w:t xml:space="preserve">сервис на основе технологии </w:t>
-      </w:r>
-      <w:r>
-        <w:rPr>
-          <w:rFonts w:ascii="Courier New" w:hAnsi="Courier New" w:cs="Courier New"/>
-          <w:sz w:val="28"/>
-          <w:szCs w:val="28"/>
+          <w:highlight w:val="green"/>
+        </w:rPr>
+        <w:t xml:space="preserve">-сервис на основе технологии </w:t>
+      </w:r>
+      <w:r>
+        <w:rPr>
+          <w:rFonts w:ascii="Courier New" w:hAnsi="Courier New" w:cs="Courier New"/>
+          <w:sz w:val="28"/>
+          <w:szCs w:val="28"/>
+          <w:highlight w:val="green"/>
           <w:lang w:val="en-US"/>
         </w:rPr>
         <w:t>ASP</w:t>
@@ -412,6 +409,7 @@
           <w:rFonts w:ascii="Courier New" w:hAnsi="Courier New" w:cs="Courier New"/>
           <w:sz w:val="28"/>
           <w:szCs w:val="28"/>
+          <w:highlight w:val="green"/>
         </w:rPr>
         <w:t>.</w:t>
       </w:r>
@@ -420,6 +418,7 @@
           <w:rFonts w:ascii="Courier New" w:hAnsi="Courier New" w:cs="Courier New"/>
           <w:sz w:val="28"/>
           <w:szCs w:val="28"/>
+          <w:highlight w:val="green"/>
           <w:lang w:val="en-US"/>
         </w:rPr>
         <w:t>NET</w:t>
@@ -429,6 +428,7 @@
           <w:rFonts w:ascii="Courier New" w:hAnsi="Courier New" w:cs="Courier New"/>
           <w:sz w:val="28"/>
           <w:szCs w:val="28"/>
+          <w:highlight w:val="green"/>
         </w:rPr>
         <w:t xml:space="preserve"> </w:t>
       </w:r>
@@ -437,6 +437,7 @@
           <w:rFonts w:ascii="Courier New" w:hAnsi="Courier New" w:cs="Courier New"/>
           <w:sz w:val="28"/>
           <w:szCs w:val="28"/>
+          <w:highlight w:val="green"/>
           <w:lang w:val="en-US"/>
         </w:rPr>
         <w:t>WEB</w:t>
@@ -446,6 +447,7 @@
           <w:rFonts w:ascii="Courier New" w:hAnsi="Courier New" w:cs="Courier New"/>
           <w:sz w:val="28"/>
           <w:szCs w:val="28"/>
+          <w:highlight w:val="green"/>
         </w:rPr>
         <w:t xml:space="preserve"> </w:t>
       </w:r>
@@ -454,6 +456,7 @@
           <w:rFonts w:ascii="Courier New" w:hAnsi="Courier New" w:cs="Courier New"/>
           <w:sz w:val="28"/>
           <w:szCs w:val="28"/>
+          <w:highlight w:val="green"/>
           <w:lang w:val="en-US"/>
         </w:rPr>
         <w:t>API</w:t>
@@ -463,6 +466,7 @@
           <w:rFonts w:ascii="Courier New" w:hAnsi="Courier New" w:cs="Courier New"/>
           <w:sz w:val="28"/>
           <w:szCs w:val="28"/>
+          <w:highlight w:val="green"/>
         </w:rPr>
         <w:t>.</w:t>
       </w:r>
@@ -479,13 +483,15 @@
           <w:rFonts w:ascii="Courier New" w:hAnsi="Courier New" w:cs="Courier New"/>
           <w:sz w:val="28"/>
           <w:szCs w:val="28"/>
-        </w:rPr>
-      </w:pPr>
-      <w:r>
-        <w:rPr>
-          <w:rFonts w:ascii="Courier New" w:hAnsi="Courier New" w:cs="Courier New"/>
-          <w:sz w:val="28"/>
-          <w:szCs w:val="28"/>
+          <w:highlight w:val="green"/>
+        </w:rPr>
+      </w:pPr>
+      <w:r>
+        <w:rPr>
+          <w:rFonts w:ascii="Courier New" w:hAnsi="Courier New" w:cs="Courier New"/>
+          <w:sz w:val="28"/>
+          <w:szCs w:val="28"/>
+          <w:highlight w:val="green"/>
         </w:rPr>
         <w:t>Сервис</w:t>
       </w:r>
@@ -494,6 +500,7 @@
           <w:rFonts w:ascii="Courier New" w:hAnsi="Courier New" w:cs="Courier New"/>
           <w:sz w:val="28"/>
           <w:szCs w:val="28"/>
+          <w:highlight w:val="green"/>
         </w:rPr>
         <w:t xml:space="preserve"> (</w:t>
       </w:r>
@@ -502,6 +509,7 @@
           <w:rFonts w:ascii="Courier New" w:hAnsi="Courier New" w:cs="Courier New"/>
           <w:sz w:val="28"/>
           <w:szCs w:val="28"/>
+          <w:highlight w:val="green"/>
           <w:lang w:val="en-US"/>
         </w:rPr>
         <w:t>RESTFUL</w:t>
@@ -511,6 +519,7 @@
           <w:rFonts w:ascii="Courier New" w:hAnsi="Courier New" w:cs="Courier New"/>
           <w:sz w:val="28"/>
           <w:szCs w:val="28"/>
+          <w:highlight w:val="green"/>
         </w:rPr>
         <w:t>)</w:t>
       </w:r>
@@ -519,6 +528,7 @@
           <w:rFonts w:ascii="Courier New" w:hAnsi="Courier New" w:cs="Courier New"/>
           <w:sz w:val="28"/>
           <w:szCs w:val="28"/>
+          <w:highlight w:val="green"/>
         </w:rPr>
         <w:t xml:space="preserve"> предназначен для обработки </w:t>
       </w:r>
@@ -527,6 +537,7 @@
           <w:rFonts w:ascii="Courier New" w:hAnsi="Courier New" w:cs="Courier New"/>
           <w:sz w:val="28"/>
           <w:szCs w:val="28"/>
+          <w:highlight w:val="green"/>
           <w:lang w:val="en-US"/>
         </w:rPr>
         <w:t>GET</w:t>
@@ -536,6 +547,7 @@
           <w:rFonts w:ascii="Courier New" w:hAnsi="Courier New" w:cs="Courier New"/>
           <w:sz w:val="28"/>
           <w:szCs w:val="28"/>
+          <w:highlight w:val="green"/>
         </w:rPr>
         <w:t xml:space="preserve">, </w:t>
       </w:r>
@@ -544,6 +556,7 @@
           <w:rFonts w:ascii="Courier New" w:hAnsi="Courier New" w:cs="Courier New"/>
           <w:sz w:val="28"/>
           <w:szCs w:val="28"/>
+          <w:highlight w:val="green"/>
           <w:lang w:val="en-US"/>
         </w:rPr>
         <w:t>PUT</w:t>
@@ -553,6 +566,7 @@
           <w:rFonts w:ascii="Courier New" w:hAnsi="Courier New" w:cs="Courier New"/>
           <w:sz w:val="28"/>
           <w:szCs w:val="28"/>
+          <w:highlight w:val="green"/>
         </w:rPr>
         <w:t xml:space="preserve">, </w:t>
       </w:r>
@@ -561,6 +575,7 @@
           <w:rFonts w:ascii="Courier New" w:hAnsi="Courier New" w:cs="Courier New"/>
           <w:sz w:val="28"/>
           <w:szCs w:val="28"/>
+          <w:highlight w:val="green"/>
           <w:lang w:val="en-US"/>
         </w:rPr>
         <w:t>POST</w:t>
@@ -570,6 +585,7 @@
           <w:rFonts w:ascii="Courier New" w:hAnsi="Courier New" w:cs="Courier New"/>
           <w:sz w:val="28"/>
           <w:szCs w:val="28"/>
+          <w:highlight w:val="green"/>
         </w:rPr>
         <w:t xml:space="preserve">, </w:t>
       </w:r>
@@ -578,6 +594,7 @@
           <w:rFonts w:ascii="Courier New" w:hAnsi="Courier New" w:cs="Courier New"/>
           <w:sz w:val="28"/>
           <w:szCs w:val="28"/>
+          <w:highlight w:val="green"/>
           <w:lang w:val="en-US"/>
         </w:rPr>
         <w:t>DELETE</w:t>
@@ -587,6 +604,7 @@
           <w:rFonts w:ascii="Courier New" w:hAnsi="Courier New" w:cs="Courier New"/>
           <w:sz w:val="28"/>
           <w:szCs w:val="28"/>
+          <w:highlight w:val="green"/>
         </w:rPr>
         <w:t xml:space="preserve"> </w:t>
       </w:r>
@@ -595,6 +613,7 @@
           <w:rFonts w:ascii="Courier New" w:hAnsi="Courier New" w:cs="Courier New"/>
           <w:sz w:val="28"/>
           <w:szCs w:val="28"/>
+          <w:highlight w:val="green"/>
           <w:lang w:val="en-US"/>
         </w:rPr>
         <w:t>HTTP</w:t>
@@ -604,6 +623,7 @@
           <w:rFonts w:ascii="Courier New" w:hAnsi="Courier New" w:cs="Courier New"/>
           <w:sz w:val="28"/>
           <w:szCs w:val="28"/>
+          <w:highlight w:val="green"/>
         </w:rPr>
         <w:t>-запросов.</w:t>
       </w:r>
@@ -620,13 +640,15 @@
           <w:rFonts w:ascii="Courier New" w:hAnsi="Courier New" w:cs="Courier New"/>
           <w:sz w:val="28"/>
           <w:szCs w:val="28"/>
-        </w:rPr>
-      </w:pPr>
-      <w:r>
-        <w:rPr>
-          <w:rFonts w:ascii="Courier New" w:hAnsi="Courier New" w:cs="Courier New"/>
-          <w:sz w:val="28"/>
-          <w:szCs w:val="28"/>
+          <w:highlight w:val="green"/>
+        </w:rPr>
+      </w:pPr>
+      <w:r>
+        <w:rPr>
+          <w:rFonts w:ascii="Courier New" w:hAnsi="Courier New" w:cs="Courier New"/>
+          <w:sz w:val="28"/>
+          <w:szCs w:val="28"/>
+          <w:highlight w:val="green"/>
         </w:rPr>
         <w:t>Сервис предназначен для  работы со списком студентов.</w:t>
       </w:r>
@@ -643,13 +665,15 @@
           <w:rFonts w:ascii="Courier New" w:hAnsi="Courier New" w:cs="Courier New"/>
           <w:sz w:val="28"/>
           <w:szCs w:val="28"/>
-        </w:rPr>
-      </w:pPr>
-      <w:r>
-        <w:rPr>
-          <w:rFonts w:ascii="Courier New" w:hAnsi="Courier New" w:cs="Courier New"/>
-          <w:sz w:val="28"/>
-          <w:szCs w:val="28"/>
+          <w:highlight w:val="green"/>
+        </w:rPr>
+      </w:pPr>
+      <w:r>
+        <w:rPr>
+          <w:rFonts w:ascii="Courier New" w:hAnsi="Courier New" w:cs="Courier New"/>
+          <w:sz w:val="28"/>
+          <w:szCs w:val="28"/>
+          <w:highlight w:val="green"/>
         </w:rPr>
         <w:t>Каждый элемент списка содержит следующую информацию:</w:t>
       </w:r>
@@ -666,13 +690,15 @@
           <w:rFonts w:ascii="Courier New" w:hAnsi="Courier New" w:cs="Courier New"/>
           <w:sz w:val="28"/>
           <w:szCs w:val="28"/>
-        </w:rPr>
-      </w:pPr>
-      <w:r>
-        <w:rPr>
-          <w:rFonts w:ascii="Courier New" w:hAnsi="Courier New" w:cs="Courier New"/>
-          <w:sz w:val="28"/>
-          <w:szCs w:val="28"/>
+          <w:highlight w:val="green"/>
+        </w:rPr>
+      </w:pPr>
+      <w:r>
+        <w:rPr>
+          <w:rFonts w:ascii="Courier New" w:hAnsi="Courier New" w:cs="Courier New"/>
+          <w:sz w:val="28"/>
+          <w:szCs w:val="28"/>
+          <w:highlight w:val="green"/>
         </w:rPr>
         <w:t>идентификатор студента</w:t>
       </w:r>
@@ -681,6 +707,7 @@
           <w:rFonts w:ascii="Courier New" w:hAnsi="Courier New" w:cs="Courier New"/>
           <w:sz w:val="28"/>
           <w:szCs w:val="28"/>
+          <w:highlight w:val="green"/>
           <w:lang w:val="en-US"/>
         </w:rPr>
         <w:t xml:space="preserve"> (ID)</w:t>
@@ -690,6 +717,7 @@
           <w:rFonts w:ascii="Courier New" w:hAnsi="Courier New" w:cs="Courier New"/>
           <w:sz w:val="28"/>
           <w:szCs w:val="28"/>
+          <w:highlight w:val="green"/>
         </w:rPr>
         <w:t>;</w:t>
       </w:r>
@@ -706,13 +734,15 @@
           <w:rFonts w:ascii="Courier New" w:hAnsi="Courier New" w:cs="Courier New"/>
           <w:sz w:val="28"/>
           <w:szCs w:val="28"/>
-        </w:rPr>
-      </w:pPr>
-      <w:r>
-        <w:rPr>
-          <w:rFonts w:ascii="Courier New" w:hAnsi="Courier New" w:cs="Courier New"/>
-          <w:sz w:val="28"/>
-          <w:szCs w:val="28"/>
+          <w:highlight w:val="green"/>
+        </w:rPr>
+      </w:pPr>
+      <w:r>
+        <w:rPr>
+          <w:rFonts w:ascii="Courier New" w:hAnsi="Courier New" w:cs="Courier New"/>
+          <w:sz w:val="28"/>
+          <w:szCs w:val="28"/>
+          <w:highlight w:val="green"/>
         </w:rPr>
         <w:t>фамилия, имя и отчество студента</w:t>
       </w:r>
@@ -721,6 +751,7 @@
           <w:rFonts w:ascii="Courier New" w:hAnsi="Courier New" w:cs="Courier New"/>
           <w:sz w:val="28"/>
           <w:szCs w:val="28"/>
+          <w:highlight w:val="green"/>
         </w:rPr>
         <w:t xml:space="preserve"> (</w:t>
       </w:r>
@@ -729,6 +760,7 @@
           <w:rFonts w:ascii="Courier New" w:hAnsi="Courier New" w:cs="Courier New"/>
           <w:sz w:val="28"/>
           <w:szCs w:val="28"/>
+          <w:highlight w:val="green"/>
           <w:lang w:val="en-US"/>
         </w:rPr>
         <w:t>NAME</w:t>
@@ -738,6 +770,7 @@
           <w:rFonts w:ascii="Courier New" w:hAnsi="Courier New" w:cs="Courier New"/>
           <w:sz w:val="28"/>
           <w:szCs w:val="28"/>
+          <w:highlight w:val="green"/>
         </w:rPr>
         <w:t>)</w:t>
       </w:r>
@@ -746,6 +779,7 @@
           <w:rFonts w:ascii="Courier New" w:hAnsi="Courier New" w:cs="Courier New"/>
           <w:sz w:val="28"/>
           <w:szCs w:val="28"/>
+          <w:highlight w:val="green"/>
         </w:rPr>
         <w:t>;</w:t>
       </w:r>
@@ -762,13 +796,15 @@
           <w:rFonts w:ascii="Courier New" w:hAnsi="Courier New" w:cs="Courier New"/>
           <w:sz w:val="28"/>
           <w:szCs w:val="28"/>
-        </w:rPr>
-      </w:pPr>
-      <w:r>
-        <w:rPr>
-          <w:rFonts w:ascii="Courier New" w:hAnsi="Courier New" w:cs="Courier New"/>
-          <w:sz w:val="28"/>
-          <w:szCs w:val="28"/>
+          <w:highlight w:val="green"/>
+        </w:rPr>
+      </w:pPr>
+      <w:r>
+        <w:rPr>
+          <w:rFonts w:ascii="Courier New" w:hAnsi="Courier New" w:cs="Courier New"/>
+          <w:sz w:val="28"/>
+          <w:szCs w:val="28"/>
+          <w:highlight w:val="green"/>
         </w:rPr>
         <w:t>телефонный номер</w:t>
       </w:r>
@@ -777,6 +813,7 @@
           <w:rFonts w:ascii="Courier New" w:hAnsi="Courier New" w:cs="Courier New"/>
           <w:sz w:val="28"/>
           <w:szCs w:val="28"/>
+          <w:highlight w:val="green"/>
           <w:lang w:val="en-US"/>
         </w:rPr>
         <w:t xml:space="preserve"> (PHONE)</w:t>
@@ -786,6 +823,7 @@
           <w:rFonts w:ascii="Courier New" w:hAnsi="Courier New" w:cs="Courier New"/>
           <w:sz w:val="28"/>
           <w:szCs w:val="28"/>
+          <w:highlight w:val="green"/>
         </w:rPr>
         <w:t>.</w:t>
       </w:r>
@@ -802,31 +840,17 @@
           <w:rFonts w:ascii="Courier New" w:hAnsi="Courier New" w:cs="Courier New"/>
           <w:sz w:val="28"/>
           <w:szCs w:val="28"/>
-        </w:rPr>
-      </w:pPr>
-      <w:r>
-        <w:rPr>
-          <w:rFonts w:ascii="Courier New" w:hAnsi="Courier New" w:cs="Courier New"/>
-          <w:sz w:val="28"/>
-          <w:szCs w:val="28"/>
-        </w:rPr>
-        <w:t>Для хранения списка использовать базу данных.</w:t>
-      </w:r>
-      <w:r>
-        <w:rPr>
-          <w:rFonts w:ascii="Courier New" w:hAnsi="Courier New" w:cs="Courier New"/>
-          <w:sz w:val="28"/>
-          <w:szCs w:val="28"/>
-        </w:rPr>
-        <w:t xml:space="preserve"> </w:t>
-      </w:r>
-      <w:r>
-        <w:rPr>
-          <w:rFonts w:ascii="Courier New" w:hAnsi="Courier New" w:cs="Courier New"/>
-          <w:sz w:val="28"/>
-          <w:szCs w:val="28"/>
-        </w:rPr>
-        <w:t xml:space="preserve">СУБД может быть любая, с учетом того, что сервис надо будет устанавливать на сервер. </w:t>
+          <w:highlight w:val="green"/>
+        </w:rPr>
+      </w:pPr>
+      <w:r>
+        <w:rPr>
+          <w:rFonts w:ascii="Courier New" w:hAnsi="Courier New" w:cs="Courier New"/>
+          <w:sz w:val="28"/>
+          <w:szCs w:val="28"/>
+          <w:highlight w:val="green"/>
+        </w:rPr>
+        <w:t xml:space="preserve">Для хранения списка использовать базу данных. СУБД может быть любая, с учетом того, что сервис надо будет устанавливать на сервер. </w:t>
       </w:r>
     </w:p>
     <w:p>
@@ -841,13 +865,15 @@
           <w:rFonts w:ascii="Courier New" w:hAnsi="Courier New" w:cs="Courier New"/>
           <w:sz w:val="28"/>
           <w:szCs w:val="28"/>
-        </w:rPr>
-      </w:pPr>
-      <w:r>
-        <w:rPr>
-          <w:rFonts w:ascii="Courier New" w:hAnsi="Courier New" w:cs="Courier New"/>
-          <w:sz w:val="28"/>
-          <w:szCs w:val="28"/>
+          <w:highlight w:val="green"/>
+        </w:rPr>
+      </w:pPr>
+      <w:r>
+        <w:rPr>
+          <w:rFonts w:ascii="Courier New" w:hAnsi="Courier New" w:cs="Courier New"/>
+          <w:sz w:val="28"/>
+          <w:szCs w:val="28"/>
+          <w:highlight w:val="green"/>
         </w:rPr>
         <w:t>Сервис поддерживает два типа ресурса: список</w:t>
       </w:r>
@@ -856,6 +882,7 @@
           <w:rFonts w:ascii="Courier New" w:hAnsi="Courier New" w:cs="Courier New"/>
           <w:sz w:val="28"/>
           <w:szCs w:val="28"/>
+          <w:highlight w:val="green"/>
         </w:rPr>
         <w:t xml:space="preserve"> (студентов)</w:t>
       </w:r>
@@ -864,6 +891,7 @@
           <w:rFonts w:ascii="Courier New" w:hAnsi="Courier New" w:cs="Courier New"/>
           <w:sz w:val="28"/>
           <w:szCs w:val="28"/>
+          <w:highlight w:val="green"/>
         </w:rPr>
         <w:t xml:space="preserve"> и элемент списка</w:t>
       </w:r>
@@ -872,6 +900,7 @@
           <w:rFonts w:ascii="Courier New" w:hAnsi="Courier New" w:cs="Courier New"/>
           <w:sz w:val="28"/>
           <w:szCs w:val="28"/>
+          <w:highlight w:val="green"/>
         </w:rPr>
         <w:t>(студент)</w:t>
       </w:r>
@@ -880,6 +909,7 @@
           <w:rFonts w:ascii="Courier New" w:hAnsi="Courier New" w:cs="Courier New"/>
           <w:sz w:val="28"/>
           <w:szCs w:val="28"/>
+          <w:highlight w:val="green"/>
         </w:rPr>
         <w:t>.</w:t>
       </w:r>
@@ -1014,7 +1044,17 @@
           <w:sz w:val="28"/>
           <w:szCs w:val="28"/>
         </w:rPr>
-        <w:t xml:space="preserve">Сервис возвращает 2 статуса: 200 – успешное выполнение, 400 </w:t>
+        <w:t>Сервис возвращает 2 с</w:t>
+      </w:r>
+      <w:bookmarkStart w:id="0" w:name="_GoBack"/>
+      <w:bookmarkEnd w:id="0"/>
+      <w:r>
+        <w:rPr>
+          <w:rFonts w:ascii="Courier New" w:hAnsi="Courier New" w:cs="Courier New"/>
+          <w:sz w:val="28"/>
+          <w:szCs w:val="28"/>
+        </w:rPr>
+        <w:t xml:space="preserve">татуса: 200 – успешное выполнение, 400 </w:t>
       </w:r>
       <w:r>
         <w:rPr>
@@ -1813,8 +1853,6 @@
         </w:rPr>
         <w:t>PHONE</w:t>
       </w:r>
-      <w:bookmarkStart w:id="0" w:name="_GoBack"/>
-      <w:bookmarkEnd w:id="0"/>
       <w:r>
         <w:rPr>
           <w:rFonts w:ascii="Courier New" w:hAnsi="Courier New" w:cs="Courier New"/>
@@ -1836,13 +1874,15 @@
           <w:rFonts w:ascii="Courier New" w:hAnsi="Courier New" w:cs="Courier New"/>
           <w:sz w:val="28"/>
           <w:szCs w:val="28"/>
-        </w:rPr>
-      </w:pPr>
-      <w:r>
-        <w:rPr>
-          <w:rFonts w:ascii="Courier New" w:hAnsi="Courier New" w:cs="Courier New"/>
-          <w:sz w:val="28"/>
-          <w:szCs w:val="28"/>
+          <w:highlight w:val="green"/>
+        </w:rPr>
+      </w:pPr>
+      <w:r>
+        <w:rPr>
+          <w:rFonts w:ascii="Courier New" w:hAnsi="Courier New" w:cs="Courier New"/>
+          <w:sz w:val="28"/>
+          <w:szCs w:val="28"/>
+          <w:highlight w:val="green"/>
         </w:rPr>
         <w:t xml:space="preserve">Для управления состоянием сервис поддерживает </w:t>
       </w:r>
@@ -1851,6 +1891,7 @@
           <w:rFonts w:ascii="Courier New" w:hAnsi="Courier New" w:cs="Courier New"/>
           <w:sz w:val="28"/>
           <w:szCs w:val="28"/>
+          <w:highlight w:val="green"/>
           <w:lang w:val="en-US"/>
         </w:rPr>
         <w:t>HATEOS</w:t>
@@ -1860,6 +1901,7 @@
           <w:rFonts w:ascii="Courier New" w:hAnsi="Courier New" w:cs="Courier New"/>
           <w:sz w:val="28"/>
           <w:szCs w:val="28"/>
+          <w:highlight w:val="green"/>
         </w:rPr>
         <w:t>.</w:t>
       </w:r>

</xml_diff>